<commit_message>
use case 3 and 4
</commit_message>
<xml_diff>
--- a/Final Report/Use Case 2/Medical records.docx
+++ b/Final Report/Use Case 2/Medical records.docx
@@ -328,7 +328,31 @@
               <w:rPr>
                 <w:rFonts w:ascii="微软雅黑" w:eastAsia="微软雅黑" w:hAnsi="微软雅黑"/>
               </w:rPr>
-              <w:t>Doctor uses system to retrieve health records</w:t>
+              <w:t>Doctor uses system to inquiries the patient’s</w:t>
+            </w:r>
+            <w:r>
+              <w:rPr>
+                <w:rFonts w:ascii="微软雅黑" w:eastAsia="微软雅黑" w:hAnsi="微软雅黑"/>
+              </w:rPr>
+              <w:t xml:space="preserve"> </w:t>
+            </w:r>
+            <w:r>
+              <w:rPr>
+                <w:rFonts w:ascii="微软雅黑" w:eastAsia="微软雅黑" w:hAnsi="微软雅黑"/>
+              </w:rPr>
+              <w:t xml:space="preserve">medical </w:t>
+            </w:r>
+            <w:r>
+              <w:rPr>
+                <w:rFonts w:ascii="微软雅黑" w:eastAsia="微软雅黑" w:hAnsi="微软雅黑"/>
+              </w:rPr>
+              <w:t>records</w:t>
+            </w:r>
+            <w:r>
+              <w:rPr>
+                <w:rFonts w:ascii="微软雅黑" w:eastAsia="微软雅黑" w:hAnsi="微软雅黑"/>
+              </w:rPr>
+              <w:t xml:space="preserve"> by using patient’s name and birthday.</w:t>
             </w:r>
           </w:p>
           <w:p>
@@ -345,6 +369,93 @@
                 <w:rFonts w:ascii="微软雅黑" w:eastAsia="微软雅黑" w:hAnsi="微软雅黑"/>
               </w:rPr>
             </w:pPr>
+            <w:r>
+              <w:rPr>
+                <w:rFonts w:ascii="微软雅黑" w:eastAsia="微软雅黑" w:hAnsi="微软雅黑"/>
+              </w:rPr>
+              <w:t xml:space="preserve">The medical system returns the medical records to the doctor, if the patient has the medical </w:t>
+            </w:r>
+            <w:r>
+              <w:rPr>
+                <w:rFonts w:ascii="微软雅黑" w:eastAsia="微软雅黑" w:hAnsi="微软雅黑"/>
+              </w:rPr>
+              <w:t>on the system.</w:t>
+            </w:r>
+          </w:p>
+          <w:p>
+            <w:pPr>
+              <w:widowControl/>
+              <w:numPr>
+                <w:ilvl w:val="0"/>
+                <w:numId w:val="7"/>
+              </w:numPr>
+              <w:spacing w:before="100" w:beforeAutospacing="1" w:after="100" w:afterAutospacing="1"/>
+              <w:jc w:val="left"/>
+              <w:textAlignment w:val="baseline"/>
+              <w:rPr>
+                <w:rFonts w:ascii="微软雅黑" w:eastAsia="微软雅黑" w:hAnsi="微软雅黑"/>
+              </w:rPr>
+            </w:pPr>
+            <w:r>
+              <w:rPr>
+                <w:rFonts w:ascii="微软雅黑" w:eastAsia="微软雅黑" w:hAnsi="微软雅黑"/>
+              </w:rPr>
+              <w:t>Doctor select “Add”function to add a new medical record.</w:t>
+            </w:r>
+          </w:p>
+          <w:p>
+            <w:pPr>
+              <w:widowControl/>
+              <w:numPr>
+                <w:ilvl w:val="0"/>
+                <w:numId w:val="7"/>
+              </w:numPr>
+              <w:spacing w:before="100" w:beforeAutospacing="1" w:after="100" w:afterAutospacing="1"/>
+              <w:jc w:val="left"/>
+              <w:textAlignment w:val="baseline"/>
+              <w:rPr>
+                <w:rFonts w:ascii="微软雅黑" w:eastAsia="微软雅黑" w:hAnsi="微软雅黑"/>
+              </w:rPr>
+            </w:pPr>
+            <w:r>
+              <w:rPr>
+                <w:rFonts w:ascii="微软雅黑" w:eastAsia="微软雅黑" w:hAnsi="微软雅黑"/>
+              </w:rPr>
+              <w:t>Doctor finish all describe of the treatment details, and save to the system.</w:t>
+            </w:r>
+          </w:p>
+          <w:p>
+            <w:pPr>
+              <w:widowControl/>
+              <w:numPr>
+                <w:ilvl w:val="0"/>
+                <w:numId w:val="7"/>
+              </w:numPr>
+              <w:spacing w:before="100" w:beforeAutospacing="1" w:after="100" w:afterAutospacing="1"/>
+              <w:jc w:val="left"/>
+              <w:textAlignment w:val="baseline"/>
+              <w:rPr>
+                <w:rFonts w:ascii="微软雅黑" w:eastAsia="微软雅黑" w:hAnsi="微软雅黑"/>
+              </w:rPr>
+            </w:pPr>
+            <w:r>
+              <w:rPr>
+                <w:rFonts w:ascii="微软雅黑" w:eastAsia="微软雅黑" w:hAnsi="微软雅黑"/>
+              </w:rPr>
+              <w:t>Once the record saved t</w:t>
+            </w:r>
+            <w:r>
+              <w:rPr>
+                <w:rFonts w:ascii="微软雅黑" w:eastAsia="微软雅黑" w:hAnsi="微软雅黑"/>
+              </w:rPr>
+              <w:t xml:space="preserve">he system </w:t>
+            </w:r>
+            <w:r>
+              <w:rPr>
+                <w:rFonts w:ascii="微软雅黑" w:eastAsia="微软雅黑" w:hAnsi="微软雅黑"/>
+              </w:rPr>
+              <w:t>returns the information “New medical record added successfully!”</w:t>
+            </w:r>
           </w:p>
         </w:tc>
       </w:tr>
@@ -384,6 +495,54 @@
                 <w:rFonts w:ascii="微软雅黑" w:eastAsia="微软雅黑" w:hAnsi="微软雅黑"/>
               </w:rPr>
             </w:pPr>
+            <w:r>
+              <w:rPr>
+                <w:rFonts w:ascii="微软雅黑" w:eastAsia="微软雅黑" w:hAnsi="微软雅黑"/>
+              </w:rPr>
+              <w:t>2a. The patient is a new patient to the hospital and doesn’t have the medical record on the system.</w:t>
+            </w:r>
+          </w:p>
+          <w:p>
+            <w:pPr>
+              <w:rPr>
+                <w:rFonts w:ascii="微软雅黑" w:eastAsia="微软雅黑" w:hAnsi="微软雅黑"/>
+              </w:rPr>
+            </w:pPr>
+            <w:r>
+              <w:rPr>
+                <w:rFonts w:ascii="微软雅黑" w:eastAsia="微软雅黑" w:hAnsi="微软雅黑"/>
+              </w:rPr>
+              <w:t xml:space="preserve">    1. The system shows there is 0 record on the system.</w:t>
+            </w:r>
+          </w:p>
+          <w:p>
+            <w:pPr>
+              <w:ind w:firstLine="480"/>
+              <w:rPr>
+                <w:rFonts w:ascii="微软雅黑" w:eastAsia="微软雅黑" w:hAnsi="微软雅黑"/>
+              </w:rPr>
+            </w:pPr>
+            <w:r>
+              <w:rPr>
+                <w:rFonts w:ascii="微软雅黑" w:eastAsia="微软雅黑" w:hAnsi="微软雅黑"/>
+              </w:rPr>
+              <w:t>2. And ask to start the first medical record.</w:t>
+            </w:r>
+          </w:p>
+          <w:p>
+            <w:pPr>
+              <w:rPr>
+                <w:rFonts w:ascii="微软雅黑" w:eastAsia="微软雅黑" w:hAnsi="微软雅黑"/>
+              </w:rPr>
+            </w:pPr>
+            <w:r>
+              <w:rPr>
+                <w:rFonts w:ascii="微软雅黑" w:eastAsia="微软雅黑" w:hAnsi="微软雅黑"/>
+              </w:rPr>
+              <w:t>5a. The record doesn’t save successfully, the system return the information “ Please try again.”</w:t>
+            </w:r>
+            <w:bookmarkStart w:id="0" w:name="_GoBack"/>
+            <w:bookmarkEnd w:id="0"/>
           </w:p>
         </w:tc>
       </w:tr>
@@ -426,10 +585,7 @@
         </w:tc>
       </w:tr>
     </w:tbl>
-    <w:p>
-      <w:bookmarkStart w:id="0" w:name="_GoBack"/>
-      <w:bookmarkEnd w:id="0"/>
-    </w:p>
+    <w:p/>
     <w:sectPr>
       <w:pgSz w:w="12240" w:h="15840"/>
       <w:pgMar w:top="1440" w:right="1800" w:bottom="1440" w:left="1800" w:header="720" w:footer="720" w:gutter="0"/>

</xml_diff>